<commit_message>
Started on a presentation for part 1.
</commit_message>
<xml_diff>
--- a/CurriculumOutline/Curriculum.docx
+++ b/CurriculumOutline/Curriculum.docx
@@ -66,27 +66,7 @@
           <w:sz w:val="22"/>
           <w:szCs w:val="22"/>
         </w:rPr>
-        <w:t>The end goal of this class is to get students programming the kit drivetrain on the 2023 robot as well as some of it</w:t>
-      </w:r>
-      <w:r>
-        <w:rPr>
-          <w:rFonts w:ascii="Droid Sans" w:hAnsi="Droid Sans"/>
-          <w:b/>
-          <w:bCs/>
-          <w:sz w:val="22"/>
-          <w:szCs w:val="22"/>
-        </w:rPr>
-        <w:t xml:space="preserve">s pneumatics.  If we don’t have enough time, I’m considering having the students program a </w:t>
-      </w:r>
-      <w:r>
-        <w:rPr>
-          <w:rFonts w:ascii="Droid Sans" w:hAnsi="Droid Sans"/>
-          <w:b/>
-          <w:bCs/>
-          <w:sz w:val="22"/>
-          <w:szCs w:val="22"/>
-        </w:rPr>
-        <w:t>function to control the lights on the robot.</w:t>
+        <w:t>The end goal of this class is to get students programming the kit drivetrain on the 2023 robot as well as some of its pneumatics.  If we don’t have enough time, I’m considering having the students program a function to control the lights on the robot.</w:t>
       </w:r>
     </w:p>
     <w:p>
@@ -366,7 +346,28 @@
           <w:rFonts w:ascii="Droid Sans" w:hAnsi="Droid Sans"/>
           <w:color w:val="E8A202"/>
         </w:rPr>
-        <w:t>Compare syntax (Python and Java)</w:t>
+        <w:t>Compare syntax (Python</w:t>
+      </w:r>
+      <w:r>
+        <w:rPr>
+          <w:rFonts w:ascii="Droid Sans" w:hAnsi="Droid Sans"/>
+          <w:color w:val="E8A202"/>
+        </w:rPr>
+        <w:t xml:space="preserve">, </w:t>
+      </w:r>
+      <w:r>
+        <w:rPr>
+          <w:rFonts w:ascii="Droid Sans" w:hAnsi="Droid Sans"/>
+          <w:color w:val="E8A202"/>
+        </w:rPr>
+        <w:t>C, and</w:t>
+      </w:r>
+      <w:r>
+        <w:rPr>
+          <w:rFonts w:ascii="Droid Sans" w:hAnsi="Droid Sans"/>
+          <w:color w:val="E8A202"/>
+        </w:rPr>
+        <w:t xml:space="preserve"> Java)</w:t>
       </w:r>
     </w:p>
     <w:p>
@@ -387,7 +388,14 @@
           <w:rFonts w:ascii="Droid Sans" w:hAnsi="Droid Sans"/>
           <w:color w:val="158466"/>
         </w:rPr>
-        <w:t>“Hello World” Multiple Syntax (Python and Java)</w:t>
+        <w:t xml:space="preserve">“Hello World” </w:t>
+      </w:r>
+      <w:r>
+        <w:rPr>
+          <w:rFonts w:ascii="Droid Sans" w:hAnsi="Droid Sans"/>
+          <w:color w:val="158466"/>
+        </w:rPr>
+        <w:t>Java</w:t>
       </w:r>
     </w:p>
     <w:p/>
@@ -658,14 +666,7 @@
           <w:rFonts w:ascii="Droid Sans" w:hAnsi="Droid Sans"/>
           <w:color w:val="E8A202"/>
         </w:rPr>
-        <w:t xml:space="preserve">d their </w:t>
-      </w:r>
-      <w:r>
-        <w:rPr>
-          <w:rFonts w:ascii="Droid Sans" w:hAnsi="Droid Sans"/>
-          <w:color w:val="E8A202"/>
-        </w:rPr>
-        <w:t>purpose</w:t>
+        <w:t>d their purpose</w:t>
       </w:r>
     </w:p>
     <w:p>

</xml_diff>